<commit_message>
Update DATS 6101 Project Proposal - Solar Power.docx
</commit_message>
<xml_diff>
--- a/DATS 6101 Project Proposal - Solar Power.docx
+++ b/DATS 6101 Project Proposal - Solar Power.docx
@@ -1,6 +1,6 @@
 
 <file path=word/document.xml><?xml version="1.0" encoding="utf-8"?>
-<w:document xmlns:wpc="http://schemas.microsoft.com/office/word/2010/wordprocessingCanvas" xmlns:mc="http://schemas.openxmlformats.org/markup-compatibility/2006" xmlns:o="urn:schemas-microsoft-com:office:office" xmlns:r="http://schemas.openxmlformats.org/officeDocument/2006/relationships" xmlns:m="http://schemas.openxmlformats.org/officeDocument/2006/math" xmlns:v="urn:schemas-microsoft-com:vml" xmlns:wp14="http://schemas.microsoft.com/office/word/2010/wordprocessingDrawing" xmlns:wp="http://schemas.openxmlformats.org/drawingml/2006/wordprocessingDrawing" xmlns:w10="urn:schemas-microsoft-com:office:word" xmlns:w="http://schemas.openxmlformats.org/wordprocessingml/2006/main" xmlns:w14="http://schemas.microsoft.com/office/word/2010/wordml" xmlns:w15="http://schemas.microsoft.com/office/word/2012/wordml" xmlns:wpg="http://schemas.microsoft.com/office/word/2010/wordprocessingGroup" xmlns:wpi="http://schemas.microsoft.com/office/word/2010/wordprocessingInk" xmlns:wne="http://schemas.microsoft.com/office/word/2006/wordml" xmlns:wps="http://schemas.microsoft.com/office/word/2010/wordprocessingShape" mc:Ignorable="w14 w15 wp14">
+<w:document xmlns:wpc="http://schemas.microsoft.com/office/word/2010/wordprocessingCanvas" xmlns:cx="http://schemas.microsoft.com/office/drawing/2014/chartex" xmlns:cx1="http://schemas.microsoft.com/office/drawing/2015/9/8/chartex" xmlns:cx2="http://schemas.microsoft.com/office/drawing/2015/10/21/chartex" xmlns:cx3="http://schemas.microsoft.com/office/drawing/2016/5/9/chartex" xmlns:cx4="http://schemas.microsoft.com/office/drawing/2016/5/10/chartex" xmlns:cx5="http://schemas.microsoft.com/office/drawing/2016/5/11/chartex" xmlns:cx6="http://schemas.microsoft.com/office/drawing/2016/5/12/chartex" xmlns:cx7="http://schemas.microsoft.com/office/drawing/2016/5/13/chartex" xmlns:cx8="http://schemas.microsoft.com/office/drawing/2016/5/14/chartex" xmlns:mc="http://schemas.openxmlformats.org/markup-compatibility/2006" xmlns:aink="http://schemas.microsoft.com/office/drawing/2016/ink" xmlns:am3d="http://schemas.microsoft.com/office/drawing/2017/model3d" xmlns:o="urn:schemas-microsoft-com:office:office" xmlns:r="http://schemas.openxmlformats.org/officeDocument/2006/relationships" xmlns:m="http://schemas.openxmlformats.org/officeDocument/2006/math" xmlns:v="urn:schemas-microsoft-com:vml" xmlns:wp14="http://schemas.microsoft.com/office/word/2010/wordprocessingDrawing" xmlns:wp="http://schemas.openxmlformats.org/drawingml/2006/wordprocessingDrawing" xmlns:w10="urn:schemas-microsoft-com:office:word" xmlns:w="http://schemas.openxmlformats.org/wordprocessingml/2006/main" xmlns:w14="http://schemas.microsoft.com/office/word/2010/wordml" xmlns:w15="http://schemas.microsoft.com/office/word/2012/wordml" xmlns:w16cex="http://schemas.microsoft.com/office/word/2018/wordml/cex" xmlns:w16cid="http://schemas.microsoft.com/office/word/2016/wordml/cid" xmlns:w16="http://schemas.microsoft.com/office/word/2018/wordml" xmlns:w16se="http://schemas.microsoft.com/office/word/2015/wordml/symex" xmlns:wpg="http://schemas.microsoft.com/office/word/2010/wordprocessingGroup" xmlns:wpi="http://schemas.microsoft.com/office/word/2010/wordprocessingInk" xmlns:wne="http://schemas.microsoft.com/office/word/2006/wordml" xmlns:wps="http://schemas.microsoft.com/office/word/2010/wordprocessingShape" mc:Ignorable="w14 w15 w16se w16cid w16 w16cex wp14">
   <w:body>
     <w:p>
       <w:pPr>
@@ -17,6 +17,13 @@
         </w:rPr>
         <w:t>DATS 6101 Project Proposal</w:t>
       </w:r>
+      <w:r>
+        <w:rPr>
+          <w:b/>
+          <w:bCs/>
+        </w:rPr>
+        <w:t xml:space="preserve"> – Group Project 1</w:t>
+      </w:r>
     </w:p>
     <w:p>
       <w:pPr>
@@ -35,6 +42,9 @@
       <w:r>
         <w:t>Data Science Rookies</w:t>
       </w:r>
+      <w:r>
+        <w:t xml:space="preserve"> (Team No.4)</w:t>
+      </w:r>
     </w:p>
     <w:p>
       <w:pPr>
@@ -71,13 +81,8 @@
           <w:numId w:val="1"/>
         </w:numPr>
       </w:pPr>
-      <w:proofErr w:type="spellStart"/>
-      <w:r>
-        <w:t>Pranay</w:t>
-      </w:r>
-      <w:proofErr w:type="spellEnd"/>
-      <w:r>
-        <w:t xml:space="preserve"> </w:t>
+      <w:r>
+        <w:t xml:space="preserve">Pranay </w:t>
       </w:r>
       <w:proofErr w:type="spellStart"/>
       <w:r>
@@ -148,46 +153,22 @@
     </w:p>
     <w:p>
       <w:r>
-        <w:t xml:space="preserve">In 2021, climate change </w:t>
-      </w:r>
-      <w:r>
-        <w:t>is recognized as a sever</w:t>
-      </w:r>
-      <w:r>
-        <w:t>e</w:t>
-      </w:r>
-      <w:r>
-        <w:t xml:space="preserve"> global issue</w:t>
-      </w:r>
-      <w:r>
-        <w:t xml:space="preserve">. </w:t>
+        <w:t>In the 21</w:t>
+      </w:r>
+      <w:r>
+        <w:rPr>
+          <w:vertAlign w:val="superscript"/>
+        </w:rPr>
+        <w:t>st</w:t>
+      </w:r>
+      <w:r>
+        <w:t xml:space="preserve"> century, climate change has become recognized as a severe global issue. </w:t>
       </w:r>
       <w:r>
         <w:t>Climate change is a long-term change in the average weather patterns that have come to define Earth’s local, regional and global climates. These changes have a broad range of observed effects that are synonymous with the term</w:t>
       </w:r>
       <w:r>
-        <w:t xml:space="preserve"> </w:t>
-      </w:r>
-      <w:r>
-        <w:t>(1)</w:t>
-      </w:r>
-      <w:r>
-        <w:t>.</w:t>
-      </w:r>
-      <w:r>
-        <w:t xml:space="preserve"> Human activities causing</w:t>
-      </w:r>
-      <w:r>
-        <w:t xml:space="preserve"> an incr</w:t>
-      </w:r>
-      <w:r>
-        <w:t xml:space="preserve">ease in greenhouse gas emissions, fossil fuel burning </w:t>
-      </w:r>
-      <w:r>
-        <w:t>in particular</w:t>
-      </w:r>
-      <w:r>
-        <w:t>, are the driving cause of climate change and global warming. The average increase in global temperature between 1880 and 1981 was ~</w:t>
+        <w:t xml:space="preserve"> (1). Human activities causing an increase in greenhouse gas emissions, fossil fuel burning in particular, are the driving cause of climate change and global warming. The average increase in global temperature between 1880 and 1981 was ~</w:t>
       </w:r>
       <w:r>
         <w:t>0.07°C (0.13°F)</w:t>
@@ -199,16 +180,7 @@
         <w:t>(0.18°C / 0.32°F)</w:t>
       </w:r>
       <w:r>
-        <w:t xml:space="preserve"> has more</w:t>
-      </w:r>
-      <w:r>
-        <w:t xml:space="preserve"> than doubled </w:t>
-      </w:r>
-      <w:r>
-        <w:t>(2)</w:t>
-      </w:r>
-      <w:r>
-        <w:t>. One method for combatting climate change is to increase the supply and use of renewable energy, particularly solar energy, which allows for the replacing of carbon-intensive energy sources and an overall significant reduction in greenhouse gas emissions. This project aims to focus on the availability of solar panel implementations by city region and the potential carbon-offsets that coincide with increased solar energy use.</w:t>
+        <w:t xml:space="preserve"> has more than doubled (2). One method for combatting climate change is to increase the supply and use of renewable energy, particularly solar energy, which allows for the replacing of carbon-intensive energy sources and an overall significant reduction in greenhouse gas emissions. This project aims to focus on the availability of solar panel implementations by city region and the potential carbon-offsets that coincide with increased solar energy use. The following questions are the main subjects which this project focuses on:</w:t>
       </w:r>
     </w:p>
     <w:p>
@@ -220,10 +192,7 @@
         </w:numPr>
       </w:pPr>
       <w:r>
-        <w:t xml:space="preserve">Analyze the effects of </w:t>
-      </w:r>
-      <w:r>
-        <w:t>estimated annual sunlight and number of potential panels per different directional facing buildings on the total solar energy generation potential for a given region.</w:t>
+        <w:t>Analyze the effects of estimated annual sunlight and number of potential panels per different directional facing buildings on the total solar energy generation potential per city.</w:t>
       </w:r>
     </w:p>
     <w:p>
@@ -235,7 +204,7 @@
         </w:numPr>
       </w:pPr>
       <w:r>
-        <w:t>Determine the estimated potential carbon offset from solar energy use for a given region.</w:t>
+        <w:t>Determine the estimated potential carbon offset from solar energy use per city.</w:t>
       </w:r>
     </w:p>
     <w:p>
@@ -247,10 +216,8 @@
         </w:numPr>
       </w:pPr>
       <w:r>
-        <w:t>Use longitude and latitude to determine the efficiency of producing solar energy per region.</w:t>
-      </w:r>
-      <w:bookmarkStart w:id="0" w:name="_GoBack"/>
-      <w:bookmarkEnd w:id="0"/>
+        <w:t>Use longitude and latitude to determine the efficiency of producing solar energy per city.</w:t>
+      </w:r>
     </w:p>
     <w:p>
       <w:pPr>
@@ -285,21 +252,12 @@
           <w:bCs/>
         </w:rPr>
       </w:pPr>
-      <w:proofErr w:type="spellStart"/>
       <w:r>
         <w:rPr>
           <w:b/>
           <w:bCs/>
         </w:rPr>
-        <w:t>Git</w:t>
-      </w:r>
-      <w:proofErr w:type="spellEnd"/>
-      <w:r>
-        <w:rPr>
-          <w:b/>
-          <w:bCs/>
-        </w:rPr>
-        <w:t xml:space="preserve"> </w:t>
+        <w:t xml:space="preserve">Git </w:t>
       </w:r>
       <w:r>
         <w:rPr>
@@ -361,10 +319,8 @@
           <w:t>Climate.gov</w:t>
         </w:r>
       </w:hyperlink>
-      <w:r>
-        <w:t xml:space="preserve"> </w:t>
-      </w:r>
-    </w:p>
+    </w:p>
+    <w:p/>
     <w:sectPr>
       <w:pgSz w:w="12240" w:h="15840"/>
       <w:pgMar w:top="1440" w:right="1440" w:bottom="1440" w:left="1440" w:header="720" w:footer="720" w:gutter="0"/>
@@ -376,7 +332,7 @@
 </file>
 
 <file path=word/numbering.xml><?xml version="1.0" encoding="utf-8"?>
-<w:numbering xmlns:wpc="http://schemas.microsoft.com/office/word/2010/wordprocessingCanvas" xmlns:mc="http://schemas.openxmlformats.org/markup-compatibility/2006" xmlns:o="urn:schemas-microsoft-com:office:office" xmlns:r="http://schemas.openxmlformats.org/officeDocument/2006/relationships" xmlns:m="http://schemas.openxmlformats.org/officeDocument/2006/math" xmlns:v="urn:schemas-microsoft-com:vml" xmlns:wp14="http://schemas.microsoft.com/office/word/2010/wordprocessingDrawing" xmlns:wp="http://schemas.openxmlformats.org/drawingml/2006/wordprocessingDrawing" xmlns:w10="urn:schemas-microsoft-com:office:word" xmlns:w="http://schemas.openxmlformats.org/wordprocessingml/2006/main" xmlns:w14="http://schemas.microsoft.com/office/word/2010/wordml" xmlns:w15="http://schemas.microsoft.com/office/word/2012/wordml" xmlns:wpg="http://schemas.microsoft.com/office/word/2010/wordprocessingGroup" xmlns:wpi="http://schemas.microsoft.com/office/word/2010/wordprocessingInk" xmlns:wne="http://schemas.microsoft.com/office/word/2006/wordml" xmlns:wps="http://schemas.microsoft.com/office/word/2010/wordprocessingShape" mc:Ignorable="w14 w15 wp14">
+<w:numbering xmlns:wpc="http://schemas.microsoft.com/office/word/2010/wordprocessingCanvas" xmlns:cx="http://schemas.microsoft.com/office/drawing/2014/chartex" xmlns:cx1="http://schemas.microsoft.com/office/drawing/2015/9/8/chartex" xmlns:cx2="http://schemas.microsoft.com/office/drawing/2015/10/21/chartex" xmlns:cx3="http://schemas.microsoft.com/office/drawing/2016/5/9/chartex" xmlns:cx4="http://schemas.microsoft.com/office/drawing/2016/5/10/chartex" xmlns:cx5="http://schemas.microsoft.com/office/drawing/2016/5/11/chartex" xmlns:cx6="http://schemas.microsoft.com/office/drawing/2016/5/12/chartex" xmlns:cx7="http://schemas.microsoft.com/office/drawing/2016/5/13/chartex" xmlns:cx8="http://schemas.microsoft.com/office/drawing/2016/5/14/chartex" xmlns:mc="http://schemas.openxmlformats.org/markup-compatibility/2006" xmlns:aink="http://schemas.microsoft.com/office/drawing/2016/ink" xmlns:am3d="http://schemas.microsoft.com/office/drawing/2017/model3d" xmlns:o="urn:schemas-microsoft-com:office:office" xmlns:r="http://schemas.openxmlformats.org/officeDocument/2006/relationships" xmlns:m="http://schemas.openxmlformats.org/officeDocument/2006/math" xmlns:v="urn:schemas-microsoft-com:vml" xmlns:wp14="http://schemas.microsoft.com/office/word/2010/wordprocessingDrawing" xmlns:wp="http://schemas.openxmlformats.org/drawingml/2006/wordprocessingDrawing" xmlns:w10="urn:schemas-microsoft-com:office:word" xmlns:w="http://schemas.openxmlformats.org/wordprocessingml/2006/main" xmlns:w14="http://schemas.microsoft.com/office/word/2010/wordml" xmlns:w15="http://schemas.microsoft.com/office/word/2012/wordml" xmlns:w16cex="http://schemas.microsoft.com/office/word/2018/wordml/cex" xmlns:w16cid="http://schemas.microsoft.com/office/word/2016/wordml/cid" xmlns:w16="http://schemas.microsoft.com/office/word/2018/wordml" xmlns:w16se="http://schemas.microsoft.com/office/word/2015/wordml/symex" xmlns:wpg="http://schemas.microsoft.com/office/word/2010/wordprocessingGroup" xmlns:wpi="http://schemas.microsoft.com/office/word/2010/wordprocessingInk" xmlns:wne="http://schemas.microsoft.com/office/word/2006/wordml" xmlns:wps="http://schemas.microsoft.com/office/word/2010/wordprocessingShape" mc:Ignorable="w14 w15 w16se w16cid w16 w16cex wp14">
   <w:abstractNum w:abstractNumId="0" w15:restartNumberingAfterBreak="0">
     <w:nsid w:val="074C1EEC"/>
     <w:multiLevelType w:val="hybridMultilevel"/>
@@ -737,7 +693,7 @@
 </file>
 
 <file path=word/styles.xml><?xml version="1.0" encoding="utf-8"?>
-<w:styles xmlns:mc="http://schemas.openxmlformats.org/markup-compatibility/2006" xmlns:r="http://schemas.openxmlformats.org/officeDocument/2006/relationships" xmlns:w="http://schemas.openxmlformats.org/wordprocessingml/2006/main" xmlns:w14="http://schemas.microsoft.com/office/word/2010/wordml" xmlns:w15="http://schemas.microsoft.com/office/word/2012/wordml" mc:Ignorable="w14 w15">
+<w:styles xmlns:mc="http://schemas.openxmlformats.org/markup-compatibility/2006" xmlns:r="http://schemas.openxmlformats.org/officeDocument/2006/relationships" xmlns:w="http://schemas.openxmlformats.org/wordprocessingml/2006/main" xmlns:w14="http://schemas.microsoft.com/office/word/2010/wordml" xmlns:w15="http://schemas.microsoft.com/office/word/2012/wordml" xmlns:w16cex="http://schemas.microsoft.com/office/word/2018/wordml/cex" xmlns:w16cid="http://schemas.microsoft.com/office/word/2016/wordml/cid" xmlns:w16="http://schemas.microsoft.com/office/word/2018/wordml" xmlns:w16se="http://schemas.microsoft.com/office/word/2015/wordml/symex" mc:Ignorable="w14 w15 w16se w16cid w16 w16cex">
   <w:docDefaults>
     <w:rPrDefault>
       <w:rPr>
@@ -753,7 +709,7 @@
       </w:pPr>
     </w:pPrDefault>
   </w:docDefaults>
-  <w:latentStyles w:defLockedState="0" w:defUIPriority="99" w:defSemiHidden="0" w:defUnhideWhenUsed="0" w:defQFormat="0" w:count="371">
+  <w:latentStyles w:defLockedState="0" w:defUIPriority="99" w:defSemiHidden="0" w:defUnhideWhenUsed="0" w:defQFormat="0" w:count="376">
     <w:lsdException w:name="Normal" w:uiPriority="0" w:qFormat="1"/>
     <w:lsdException w:name="heading 1" w:uiPriority="9" w:qFormat="1"/>
     <w:lsdException w:name="heading 2" w:semiHidden="1" w:uiPriority="9" w:unhideWhenUsed="1" w:qFormat="1"/>
@@ -859,7 +815,6 @@
     <w:lsdException w:name="HTML Sample" w:semiHidden="1" w:unhideWhenUsed="1"/>
     <w:lsdException w:name="HTML Typewriter" w:semiHidden="1" w:unhideWhenUsed="1"/>
     <w:lsdException w:name="HTML Variable" w:semiHidden="1" w:unhideWhenUsed="1"/>
-    <w:lsdException w:name="Normal Table" w:semiHidden="1" w:unhideWhenUsed="1"/>
     <w:lsdException w:name="annotation subject" w:semiHidden="1" w:unhideWhenUsed="1"/>
     <w:lsdException w:name="No List" w:semiHidden="1" w:unhideWhenUsed="1"/>
     <w:lsdException w:name="Outline List 1" w:semiHidden="1" w:unhideWhenUsed="1"/>
@@ -902,11 +857,8 @@
     <w:lsdException w:name="Table Contemporary" w:semiHidden="1" w:unhideWhenUsed="1"/>
     <w:lsdException w:name="Table Elegant" w:semiHidden="1" w:unhideWhenUsed="1"/>
     <w:lsdException w:name="Table Professional" w:semiHidden="1" w:unhideWhenUsed="1"/>
-    <w:lsdException w:name="Table Subtle 1" w:semiHidden="1" w:unhideWhenUsed="1"/>
     <w:lsdException w:name="Table Subtle 2" w:semiHidden="1" w:unhideWhenUsed="1"/>
     <w:lsdException w:name="Table Web 1" w:semiHidden="1" w:unhideWhenUsed="1"/>
-    <w:lsdException w:name="Table Web 2" w:semiHidden="1" w:unhideWhenUsed="1"/>
-    <w:lsdException w:name="Table Web 3" w:semiHidden="1" w:unhideWhenUsed="1"/>
     <w:lsdException w:name="Balloon Text" w:semiHidden="1" w:unhideWhenUsed="1"/>
     <w:lsdException w:name="Table Grid" w:uiPriority="39"/>
     <w:lsdException w:name="Table Theme" w:semiHidden="1" w:unhideWhenUsed="1"/>
@@ -1125,6 +1077,11 @@
     <w:lsdException w:name="List Table 5 Dark Accent 6" w:uiPriority="50"/>
     <w:lsdException w:name="List Table 6 Colorful Accent 6" w:uiPriority="51"/>
     <w:lsdException w:name="List Table 7 Colorful Accent 6" w:uiPriority="52"/>
+    <w:lsdException w:name="Mention" w:semiHidden="1" w:unhideWhenUsed="1"/>
+    <w:lsdException w:name="Smart Hyperlink" w:semiHidden="1" w:unhideWhenUsed="1"/>
+    <w:lsdException w:name="Hashtag" w:semiHidden="1" w:unhideWhenUsed="1"/>
+    <w:lsdException w:name="Unresolved Mention" w:semiHidden="1" w:unhideWhenUsed="1"/>
+    <w:lsdException w:name="Smart Link" w:semiHidden="1" w:unhideWhenUsed="1"/>
   </w:latentStyles>
   <w:style w:type="paragraph" w:default="1" w:styleId="Normal">
     <w:name w:val="Normal"/>

</xml_diff>